<commit_message>
install react-youtube package, render first video
</commit_message>
<xml_diff>
--- a/public/SRTest.docx
+++ b/public/SRTest.docx
@@ -237,6 +237,55 @@
           <w:szCs w:val="20"/>
           <w:rtl w:val="0"/>
         </w:rPr>
+        <w:t xml:space="preserve">&lt;div id=video src=</w:t>
+      </w:r>
+      <w:hyperlink r:id="rId9">
+        <w:r>
+          <w:rPr>
+            <w:color w:val="1155cc"/>
+            <w:sz w:val="20"/>
+            <w:szCs w:val="20"/>
+            <w:u w:val="single"/>
+            <w:rtl w:val="0"/>
+          </w:rPr>
+          <w:t xml:space="preserve">https://youtu.be/2J5OIqRdJ8E</w:t>
+        </w:r>
+      </w:hyperlink>
+      <w:r>
+        <w:rPr>
+          <w:sz w:val="20"/>
+          <w:szCs w:val="20"/>
+          <w:rtl w:val="0"/>
+        </w:rPr>
+        <w:t xml:space="preserve"> /&gt;</w:t>
+      </w:r>
+    </w:p>
+    <w:p>
+      <w:pPr>
+        <w:rPr>
+          <w:sz w:val="20"/>
+          <w:szCs w:val="20"/>
+        </w:rPr>
+      </w:pPr>
+      <w:r>
+        <w:rPr>
+          <w:rtl w:val="0"/>
+        </w:rPr>
+      </w:r>
+    </w:p>
+    <w:p>
+      <w:pPr>
+        <w:rPr>
+          <w:sz w:val="20"/>
+          <w:szCs w:val="20"/>
+        </w:rPr>
+      </w:pPr>
+      <w:r>
+        <w:rPr>
+          <w:sz w:val="20"/>
+          <w:szCs w:val="20"/>
+          <w:rtl w:val="0"/>
+        </w:rPr>
         <w:t xml:space="preserve">&lt;div id=quote&gt;</w:t>
       </w:r>
     </w:p>
@@ -315,11 +364,20 @@
       </w:pPr>
       <w:r>
         <w:rPr>
-          <w:sz w:val="20"/>
-          <w:szCs w:val="20"/>
-          <w:rtl w:val="0"/>
-        </w:rPr>
-        <w:t xml:space="preserve">Another multi line quote </w:t>
+          <w:i w:val="1"/>
+          <w:sz w:val="20"/>
+          <w:szCs w:val="20"/>
+          <w:rtl w:val="0"/>
+        </w:rPr>
+        <w:t xml:space="preserve">Another multi line italic quote</w:t>
+      </w:r>
+      <w:r>
+        <w:rPr>
+          <w:sz w:val="20"/>
+          <w:szCs w:val="20"/>
+          <w:rtl w:val="0"/>
+        </w:rPr>
+        <w:t xml:space="preserve"> </w:t>
       </w:r>
     </w:p>
     <w:p>

</xml_diff>

<commit_message>
adjust video embed syntax
</commit_message>
<xml_diff>
--- a/public/SRTest.docx
+++ b/public/SRTest.docx
@@ -60,11 +60,24 @@
       </w:pPr>
       <w:r>
         <w:rPr>
-          <w:sz w:val="20"/>
-          <w:szCs w:val="20"/>
-          <w:rtl w:val="0"/>
-        </w:rPr>
-        <w:tab/>
+          <w:rtl w:val="0"/>
+        </w:rPr>
+      </w:r>
+    </w:p>
+    <w:p>
+      <w:pPr>
+        <w:rPr>
+          <w:sz w:val="20"/>
+          <w:szCs w:val="20"/>
+        </w:rPr>
+      </w:pPr>
+      <w:r>
+        <w:rPr>
+          <w:sz w:val="20"/>
+          <w:szCs w:val="20"/>
+          <w:rtl w:val="0"/>
+        </w:rPr>
+        <w:t xml:space="preserve">&lt;div id=quote&gt;</w:t>
       </w:r>
     </w:p>
     <w:p>
@@ -89,7 +102,7 @@
           <w:szCs w:val="20"/>
           <w:rtl w:val="0"/>
         </w:rPr>
-        <w:t xml:space="preserve">: If you do not make it all the way through, make sure not to skip watching these three [</w:t>
+        <w:t xml:space="preserve">: If you do not make it all the way through, make sure not to skip watching these [</w:t>
       </w:r>
       <w:hyperlink r:id="rId6">
         <w:r>
@@ -161,6 +174,22 @@
       </w:pPr>
       <w:r>
         <w:rPr>
+          <w:sz w:val="20"/>
+          <w:szCs w:val="20"/>
+          <w:rtl w:val="0"/>
+        </w:rPr>
+        <w:t xml:space="preserve">&lt;/div&gt; </w:t>
+      </w:r>
+    </w:p>
+    <w:p>
+      <w:pPr>
+        <w:rPr>
+          <w:sz w:val="20"/>
+          <w:szCs w:val="20"/>
+        </w:rPr>
+      </w:pPr>
+      <w:r>
+        <w:rPr>
           <w:rtl w:val="0"/>
         </w:rPr>
       </w:r>
@@ -257,7 +286,7 @@
           <w:szCs w:val="20"/>
           <w:rtl w:val="0"/>
         </w:rPr>
-        <w:t xml:space="preserve"> /&gt;</w:t>
+        <w:t xml:space="preserve"> &gt;&lt;/div&gt;</w:t>
       </w:r>
     </w:p>
     <w:p>
@@ -421,6 +450,35 @@
     <w:p>
       <w:pPr>
         <w:rPr>
+          <w:sz w:val="20"/>
+          <w:szCs w:val="20"/>
+        </w:rPr>
+      </w:pPr>
+      <w:r>
+        <w:rPr>
+          <w:sz w:val="20"/>
+          <w:szCs w:val="20"/>
+          <w:rtl w:val="0"/>
+        </w:rPr>
+        <w:t xml:space="preserve">&lt;/div&gt; </w:t>
+      </w:r>
+    </w:p>
+    <w:p>
+      <w:pPr>
+        <w:rPr>
+          <w:sz w:val="20"/>
+          <w:szCs w:val="20"/>
+        </w:rPr>
+      </w:pPr>
+      <w:r>
+        <w:rPr>
+          <w:rtl w:val="0"/>
+        </w:rPr>
+      </w:r>
+    </w:p>
+    <w:p>
+      <w:pPr>
+        <w:rPr>
           <w:b w:val="1"/>
           <w:sz w:val="20"/>
           <w:szCs w:val="20"/>
@@ -432,7 +490,6 @@
           <w:szCs w:val="20"/>
           <w:rtl w:val="0"/>
         </w:rPr>
-        <w:t xml:space="preserve">&lt;/div&gt; </w:t>
         <w:br w:type="textWrapping"/>
       </w:r>
       <w:r>

</xml_diff>